<commit_message>
added sequence diagrams to docx
</commit_message>
<xml_diff>
--- a/docs/Smarket Architecture.docx
+++ b/docs/Smarket Architecture.docx
@@ -60,7 +60,6 @@
         </w:rPr>
         <w:t xml:space="preserve"> </w:t>
       </w:r>
-      <w:proofErr w:type="spellStart"/>
       <w:r>
         <w:rPr>
           <w:b/>
@@ -71,7 +70,6 @@
         </w:rPr>
         <w:t>Smarket</w:t>
       </w:r>
-      <w:proofErr w:type="spellEnd"/>
     </w:p>
     <w:p>
       <w:pPr>
@@ -100,7 +98,6 @@
       <w:pPr>
         <w:jc w:val="center"/>
         <w:rPr>
-          <w:rFonts w:hint="cs"/>
           <w:sz w:val="24"/>
           <w:szCs w:val="24"/>
           <w:rtl/>
@@ -150,36 +147,87 @@
     <w:p>
       <w:pPr>
         <w:bidi w:val="0"/>
-        <w:jc w:val="center"/>
-        <w:rPr>
-          <w:b/>
-          <w:bCs/>
-          <w:sz w:val="30"/>
-          <w:szCs w:val="30"/>
-          <w:u w:val="single"/>
-        </w:rPr>
-      </w:pPr>
-      <w:r>
-        <w:rPr>
-          <w:b/>
-          <w:bCs/>
+        <w:rPr>
           <w:sz w:val="24"/>
           <w:szCs w:val="24"/>
+          <w:rtl/>
+        </w:rPr>
+      </w:pPr>
+      <w:r>
+        <w:rPr>
+          <w:sz w:val="24"/>
+          <w:szCs w:val="24"/>
+          <w:rtl/>
+        </w:rPr>
+        <w:br w:type="page"/>
+      </w:r>
+    </w:p>
+    <w:p>
+      <w:pPr>
+        <w:jc w:val="center"/>
+        <w:rPr>
+          <w:b/>
+          <w:bCs/>
+          <w:sz w:val="24"/>
+          <w:szCs w:val="24"/>
+          <w:u w:val="single"/>
+        </w:rPr>
+      </w:pPr>
+      <w:r>
+        <w:rPr>
+          <w:rFonts w:hint="cs"/>
+          <w:b/>
+          <w:bCs/>
+          <w:sz w:val="24"/>
+          <w:szCs w:val="24"/>
           <w:u w:val="single"/>
         </w:rPr>
         <w:lastRenderedPageBreak/>
-        <w:t>Class Diagram</w:t>
-      </w:r>
-      <w:r>
+        <w:t>S</w:t>
+      </w:r>
+      <w:r>
+        <w:rPr>
+          <w:b/>
+          <w:bCs/>
+          <w:sz w:val="24"/>
+          <w:szCs w:val="24"/>
+          <w:u w:val="single"/>
+        </w:rPr>
+        <w:t>equence Diagram</w:t>
+      </w:r>
+      <w:r>
+        <w:rPr>
+          <w:b/>
+          <w:bCs/>
+          <w:sz w:val="24"/>
+          <w:szCs w:val="24"/>
+          <w:u w:val="single"/>
+        </w:rPr>
+        <w:t>s</w:t>
+      </w:r>
+    </w:p>
+    <w:p>
+      <w:pPr>
+        <w:jc w:val="center"/>
         <w:rPr>
           <w:rFonts w:hint="cs"/>
+          <w:b/>
+          <w:bCs/>
+          <w:sz w:val="24"/>
+          <w:szCs w:val="24"/>
+          <w:u w:val="single"/>
+          <w:rtl/>
+        </w:rPr>
+      </w:pPr>
+      <w:r>
+        <w:rPr>
           <w:noProof/>
         </w:rPr>
         <w:drawing>
-          <wp:inline distT="0" distB="0" distL="0" distR="0" wp14:anchorId="52F8BC22" wp14:editId="294E932E">
-            <wp:extent cx="4965700" cy="3424241"/>
-            <wp:effectExtent l="0" t="0" r="6350" b="5080"/>
-            <wp:docPr id="2" name="Picture 2"/>
+          <wp:inline distT="0" distB="0" distL="0" distR="0" wp14:anchorId="0219734E" wp14:editId="6DF8193B">
+            <wp:extent cx="2785909" cy="2436513"/>
+            <wp:effectExtent l="0" t="0" r="0" b="1905"/>
+            <wp:docPr id="6" name="Picture 6"/>
             <wp:cNvGraphicFramePr>
               <a:graphicFrameLocks xmlns:a="http://schemas.openxmlformats.org/drawingml/2006/main" noChangeAspect="1"/>
             </wp:cNvGraphicFramePr>
@@ -187,7 +235,7 @@
               <a:graphicData uri="http://schemas.openxmlformats.org/drawingml/2006/picture">
                 <pic:pic xmlns:pic="http://schemas.openxmlformats.org/drawingml/2006/picture">
                   <pic:nvPicPr>
-                    <pic:cNvPr id="0" name="Picture 1"/>
+                    <pic:cNvPr id="0" name="Picture 3"/>
                     <pic:cNvPicPr>
                       <a:picLocks noChangeAspect="1" noChangeArrowheads="1"/>
                     </pic:cNvPicPr>
@@ -208,7 +256,7 @@
                   <pic:spPr bwMode="auto">
                     <a:xfrm>
                       <a:off x="0" y="0"/>
-                      <a:ext cx="4973033" cy="3429297"/>
+                      <a:ext cx="2796355" cy="2445649"/>
                     </a:xfrm>
                     <a:prstGeom prst="rect">
                       <a:avLst/>
@@ -224,9 +272,193 @@
           </wp:inline>
         </w:drawing>
       </w:r>
+      <w:r>
+        <w:rPr>
+          <w:noProof/>
+        </w:rPr>
+        <w:drawing>
+          <wp:inline distT="0" distB="0" distL="0" distR="0" wp14:anchorId="3A7DF83C" wp14:editId="50F070BD">
+            <wp:extent cx="3067050" cy="2626360"/>
+            <wp:effectExtent l="0" t="0" r="0" b="2540"/>
+            <wp:docPr id="5" name="Picture 5"/>
+            <wp:cNvGraphicFramePr>
+              <a:graphicFrameLocks xmlns:a="http://schemas.openxmlformats.org/drawingml/2006/main" noChangeAspect="1"/>
+            </wp:cNvGraphicFramePr>
+            <a:graphic xmlns:a="http://schemas.openxmlformats.org/drawingml/2006/main">
+              <a:graphicData uri="http://schemas.openxmlformats.org/drawingml/2006/picture">
+                <pic:pic xmlns:pic="http://schemas.openxmlformats.org/drawingml/2006/picture">
+                  <pic:nvPicPr>
+                    <pic:cNvPr id="0" name="Picture 2"/>
+                    <pic:cNvPicPr>
+                      <a:picLocks noChangeAspect="1" noChangeArrowheads="1"/>
+                    </pic:cNvPicPr>
+                  </pic:nvPicPr>
+                  <pic:blipFill>
+                    <a:blip r:embed="rId7">
+                      <a:extLst>
+                        <a:ext uri="{28A0092B-C50C-407E-A947-70E740481C1C}">
+                          <a14:useLocalDpi xmlns:a14="http://schemas.microsoft.com/office/drawing/2010/main" val="0"/>
+                        </a:ext>
+                      </a:extLst>
+                    </a:blip>
+                    <a:srcRect/>
+                    <a:stretch>
+                      <a:fillRect/>
+                    </a:stretch>
+                  </pic:blipFill>
+                  <pic:spPr bwMode="auto">
+                    <a:xfrm>
+                      <a:off x="0" y="0"/>
+                      <a:ext cx="3067050" cy="2626360"/>
+                    </a:xfrm>
+                    <a:prstGeom prst="rect">
+                      <a:avLst/>
+                    </a:prstGeom>
+                    <a:noFill/>
+                    <a:ln>
+                      <a:noFill/>
+                    </a:ln>
+                  </pic:spPr>
+                </pic:pic>
+              </a:graphicData>
+            </a:graphic>
+          </wp:inline>
+        </w:drawing>
+      </w:r>
+      <w:r>
+        <w:rPr>
+          <w:noProof/>
+        </w:rPr>
+        <w:drawing>
+          <wp:inline distT="0" distB="0" distL="0" distR="0" wp14:anchorId="0DA8D7BD" wp14:editId="238A72F2">
+            <wp:extent cx="3092046" cy="3278404"/>
+            <wp:effectExtent l="0" t="0" r="0" b="0"/>
+            <wp:docPr id="4" name="Picture 4"/>
+            <wp:cNvGraphicFramePr>
+              <a:graphicFrameLocks xmlns:a="http://schemas.openxmlformats.org/drawingml/2006/main" noChangeAspect="1"/>
+            </wp:cNvGraphicFramePr>
+            <a:graphic xmlns:a="http://schemas.openxmlformats.org/drawingml/2006/main">
+              <a:graphicData uri="http://schemas.openxmlformats.org/drawingml/2006/picture">
+                <pic:pic xmlns:pic="http://schemas.openxmlformats.org/drawingml/2006/picture">
+                  <pic:nvPicPr>
+                    <pic:cNvPr id="0" name="Picture 1"/>
+                    <pic:cNvPicPr>
+                      <a:picLocks noChangeAspect="1" noChangeArrowheads="1"/>
+                    </pic:cNvPicPr>
+                  </pic:nvPicPr>
+                  <pic:blipFill>
+                    <a:blip r:embed="rId8">
+                      <a:extLst>
+                        <a:ext uri="{28A0092B-C50C-407E-A947-70E740481C1C}">
+                          <a14:useLocalDpi xmlns:a14="http://schemas.microsoft.com/office/drawing/2010/main" val="0"/>
+                        </a:ext>
+                      </a:extLst>
+                    </a:blip>
+                    <a:srcRect/>
+                    <a:stretch>
+                      <a:fillRect/>
+                    </a:stretch>
+                  </pic:blipFill>
+                  <pic:spPr bwMode="auto">
+                    <a:xfrm>
+                      <a:off x="0" y="0"/>
+                      <a:ext cx="3097845" cy="3284553"/>
+                    </a:xfrm>
+                    <a:prstGeom prst="rect">
+                      <a:avLst/>
+                    </a:prstGeom>
+                    <a:noFill/>
+                    <a:ln>
+                      <a:noFill/>
+                    </a:ln>
+                  </pic:spPr>
+                </pic:pic>
+              </a:graphicData>
+            </a:graphic>
+          </wp:inline>
+        </w:drawing>
+      </w:r>
     </w:p>
     <w:p>
       <w:pPr>
+        <w:bidi w:val="0"/>
+        <w:jc w:val="center"/>
+        <w:rPr>
+          <w:b/>
+          <w:bCs/>
+          <w:sz w:val="30"/>
+          <w:szCs w:val="30"/>
+          <w:u w:val="single"/>
+        </w:rPr>
+      </w:pPr>
+      <w:r>
+        <w:rPr>
+          <w:b/>
+          <w:bCs/>
+          <w:sz w:val="24"/>
+          <w:szCs w:val="24"/>
+          <w:u w:val="single"/>
+        </w:rPr>
+        <w:lastRenderedPageBreak/>
+        <w:t>Class Diagram</w:t>
+      </w:r>
+      <w:r>
+        <w:rPr>
+          <w:rFonts w:hint="cs"/>
+          <w:noProof/>
+        </w:rPr>
+        <w:drawing>
+          <wp:inline distT="0" distB="0" distL="0" distR="0" wp14:anchorId="52F8BC22" wp14:editId="7EFDF40D">
+            <wp:extent cx="4965700" cy="3424241"/>
+            <wp:effectExtent l="0" t="0" r="6350" b="5080"/>
+            <wp:docPr id="2" name="Picture 2"/>
+            <wp:cNvGraphicFramePr>
+              <a:graphicFrameLocks xmlns:a="http://schemas.openxmlformats.org/drawingml/2006/main" noChangeAspect="1"/>
+            </wp:cNvGraphicFramePr>
+            <a:graphic xmlns:a="http://schemas.openxmlformats.org/drawingml/2006/main">
+              <a:graphicData uri="http://schemas.openxmlformats.org/drawingml/2006/picture">
+                <pic:pic xmlns:pic="http://schemas.openxmlformats.org/drawingml/2006/picture">
+                  <pic:nvPicPr>
+                    <pic:cNvPr id="0" name="Picture 1"/>
+                    <pic:cNvPicPr>
+                      <a:picLocks noChangeAspect="1" noChangeArrowheads="1"/>
+                    </pic:cNvPicPr>
+                  </pic:nvPicPr>
+                  <pic:blipFill>
+                    <a:blip r:embed="rId9" cstate="print">
+                      <a:extLst>
+                        <a:ext uri="{28A0092B-C50C-407E-A947-70E740481C1C}">
+                          <a14:useLocalDpi xmlns:a14="http://schemas.microsoft.com/office/drawing/2010/main" val="0"/>
+                        </a:ext>
+                      </a:extLst>
+                    </a:blip>
+                    <a:srcRect/>
+                    <a:stretch>
+                      <a:fillRect/>
+                    </a:stretch>
+                  </pic:blipFill>
+                  <pic:spPr bwMode="auto">
+                    <a:xfrm>
+                      <a:off x="0" y="0"/>
+                      <a:ext cx="4965700" cy="3424241"/>
+                    </a:xfrm>
+                    <a:prstGeom prst="rect">
+                      <a:avLst/>
+                    </a:prstGeom>
+                    <a:noFill/>
+                    <a:ln>
+                      <a:noFill/>
+                    </a:ln>
+                  </pic:spPr>
+                </pic:pic>
+              </a:graphicData>
+            </a:graphic>
+          </wp:inline>
+        </w:drawing>
+      </w:r>
+    </w:p>
+    <w:p>
+      <w:pPr>
         <w:ind w:left="360"/>
         <w:jc w:val="center"/>
         <w:rPr>
@@ -254,7 +486,6 @@
         <w:ind w:left="360"/>
         <w:jc w:val="center"/>
         <w:rPr>
-          <w:rFonts w:hint="cs"/>
           <w:b/>
           <w:bCs/>
           <w:sz w:val="24"/>
@@ -269,7 +500,6 @@
         <w:ind w:left="360"/>
         <w:jc w:val="center"/>
         <w:rPr>
-          <w:rFonts w:hint="cs"/>
           <w:sz w:val="24"/>
           <w:szCs w:val="24"/>
           <w:rtl/>
@@ -297,7 +527,7 @@
                     </pic:cNvPicPr>
                   </pic:nvPicPr>
                   <pic:blipFill>
-                    <a:blip r:embed="rId7">
+                    <a:blip r:embed="rId10">
                       <a:extLst>
                         <a:ext uri="{28A0092B-C50C-407E-A947-70E740481C1C}">
                           <a14:useLocalDpi xmlns:a14="http://schemas.microsoft.com/office/drawing/2010/main" val="0"/>
@@ -561,6 +791,7 @@
     <w:lsdException w:name="HTML Sample" w:semiHidden="1" w:unhideWhenUsed="1"/>
     <w:lsdException w:name="HTML Typewriter" w:semiHidden="1" w:unhideWhenUsed="1"/>
     <w:lsdException w:name="HTML Variable" w:semiHidden="1" w:unhideWhenUsed="1"/>
+    <w:lsdException w:name="Normal Table" w:semiHidden="1" w:unhideWhenUsed="1"/>
     <w:lsdException w:name="annotation subject" w:semiHidden="1" w:unhideWhenUsed="1"/>
     <w:lsdException w:name="No List" w:semiHidden="1" w:unhideWhenUsed="1"/>
     <w:lsdException w:name="Outline List 1" w:semiHidden="1" w:unhideWhenUsed="1"/>
@@ -607,8 +838,10 @@
     <w:lsdException w:name="Table Subtle 2" w:semiHidden="1" w:unhideWhenUsed="1"/>
     <w:lsdException w:name="Table Web 1" w:semiHidden="1" w:unhideWhenUsed="1"/>
     <w:lsdException w:name="Table Web 2" w:semiHidden="1" w:unhideWhenUsed="1"/>
+    <w:lsdException w:name="Table Web 3" w:semiHidden="1" w:unhideWhenUsed="1"/>
     <w:lsdException w:name="Balloon Text" w:semiHidden="1" w:unhideWhenUsed="1"/>
     <w:lsdException w:name="Table Grid" w:uiPriority="39"/>
+    <w:lsdException w:name="Table Theme" w:semiHidden="1" w:unhideWhenUsed="1"/>
     <w:lsdException w:name="Placeholder Text" w:semiHidden="1"/>
     <w:lsdException w:name="No Spacing" w:uiPriority="1" w:qFormat="1"/>
     <w:lsdException w:name="Light Shading" w:uiPriority="60"/>

</xml_diff>